<commit_message>
Se cambiaron los 3 escenarios del ModuloBuzz  por uno solo, por lo cual se cambiaron los steps de ModuloBuzzSteps.java, tambien se cambio los resultados del documento word. Se modifico el localizador threePost del ModulBuzzPage
</commit_message>
<xml_diff>
--- a/Estrategia de Automatización.docx
+++ b/Estrategia de Automatización.docx
@@ -167,6 +167,7 @@
         </w:rPr>
         <w:t xml:space="preserve">Proyecto: Sitio Web </w:t>
       </w:r>
+      <w:proofErr w:type="spellStart"/>
       <w:r>
         <w:rPr>
           <w:rFonts w:ascii="Times New Roman" w:hAnsi="Times New Roman" w:cs="Times New Roman"/>
@@ -176,6 +177,7 @@
         </w:rPr>
         <w:t>OrangeHRM</w:t>
       </w:r>
+      <w:proofErr w:type="spellEnd"/>
     </w:p>
     <w:p>
       <w:pPr>
@@ -383,6 +385,7 @@
                 <w:szCs w:val="24"/>
               </w:rPr>
             </w:pPr>
+            <w:proofErr w:type="spellStart"/>
             <w:r>
               <w:rPr>
                 <w:rFonts w:ascii="Times New Roman" w:hAnsi="Times New Roman" w:cs="Times New Roman"/>
@@ -391,6 +394,7 @@
               </w:rPr>
               <w:t>Versión</w:t>
             </w:r>
+            <w:proofErr w:type="spellEnd"/>
           </w:p>
         </w:tc>
         <w:tc>
@@ -447,6 +451,7 @@
                 <w:szCs w:val="24"/>
               </w:rPr>
             </w:pPr>
+            <w:proofErr w:type="spellStart"/>
             <w:r>
               <w:rPr>
                 <w:rFonts w:ascii="Times New Roman" w:hAnsi="Times New Roman" w:cs="Times New Roman"/>
@@ -455,6 +460,7 @@
               </w:rPr>
               <w:t>Descripción</w:t>
             </w:r>
+            <w:proofErr w:type="spellEnd"/>
           </w:p>
         </w:tc>
         <w:tc>
@@ -479,6 +485,7 @@
                 <w:szCs w:val="24"/>
               </w:rPr>
             </w:pPr>
+            <w:proofErr w:type="spellStart"/>
             <w:r>
               <w:rPr>
                 <w:rFonts w:ascii="Times New Roman" w:hAnsi="Times New Roman" w:cs="Times New Roman"/>
@@ -487,6 +494,7 @@
               </w:rPr>
               <w:t>Fecha</w:t>
             </w:r>
+            <w:proofErr w:type="spellEnd"/>
           </w:p>
         </w:tc>
       </w:tr>
@@ -545,13 +553,23 @@
                 <w:szCs w:val="24"/>
               </w:rPr>
             </w:pPr>
-            <w:r>
-              <w:rPr>
-                <w:rFonts w:ascii="Times New Roman" w:hAnsi="Times New Roman" w:cs="Times New Roman"/>
-                <w:sz w:val="24"/>
-                <w:szCs w:val="24"/>
-              </w:rPr>
-              <w:t>Yeison Ortega</w:t>
+            <w:proofErr w:type="spellStart"/>
+            <w:r>
+              <w:rPr>
+                <w:rFonts w:ascii="Times New Roman" w:hAnsi="Times New Roman" w:cs="Times New Roman"/>
+                <w:sz w:val="24"/>
+                <w:szCs w:val="24"/>
+              </w:rPr>
+              <w:t>Yeison</w:t>
+            </w:r>
+            <w:proofErr w:type="spellEnd"/>
+            <w:r>
+              <w:rPr>
+                <w:rFonts w:ascii="Times New Roman" w:hAnsi="Times New Roman" w:cs="Times New Roman"/>
+                <w:sz w:val="24"/>
+                <w:szCs w:val="24"/>
+              </w:rPr>
+              <w:t xml:space="preserve"> Ortega</w:t>
             </w:r>
           </w:p>
         </w:tc>
@@ -577,14 +595,34 @@
                 <w:szCs w:val="24"/>
               </w:rPr>
             </w:pPr>
-            <w:r>
-              <w:rPr>
-                <w:rFonts w:ascii="Times New Roman" w:hAnsi="Times New Roman" w:cs="Times New Roman"/>
-                <w:sz w:val="24"/>
-                <w:szCs w:val="24"/>
-              </w:rPr>
-              <w:t>Creación del documento</w:t>
-            </w:r>
+            <w:proofErr w:type="spellStart"/>
+            <w:r>
+              <w:rPr>
+                <w:rFonts w:ascii="Times New Roman" w:hAnsi="Times New Roman" w:cs="Times New Roman"/>
+                <w:sz w:val="24"/>
+                <w:szCs w:val="24"/>
+              </w:rPr>
+              <w:t>Creación</w:t>
+            </w:r>
+            <w:proofErr w:type="spellEnd"/>
+            <w:r>
+              <w:rPr>
+                <w:rFonts w:ascii="Times New Roman" w:hAnsi="Times New Roman" w:cs="Times New Roman"/>
+                <w:sz w:val="24"/>
+                <w:szCs w:val="24"/>
+              </w:rPr>
+              <w:t xml:space="preserve"> del </w:t>
+            </w:r>
+            <w:proofErr w:type="spellStart"/>
+            <w:r>
+              <w:rPr>
+                <w:rFonts w:ascii="Times New Roman" w:hAnsi="Times New Roman" w:cs="Times New Roman"/>
+                <w:sz w:val="24"/>
+                <w:szCs w:val="24"/>
+              </w:rPr>
+              <w:t>documento</w:t>
+            </w:r>
+            <w:proofErr w:type="spellEnd"/>
           </w:p>
         </w:tc>
         <w:tc>
@@ -609,6 +647,7 @@
                 <w:szCs w:val="24"/>
               </w:rPr>
             </w:pPr>
+            <w:proofErr w:type="spellStart"/>
             <w:r>
               <w:rPr>
                 <w:rFonts w:ascii="Times New Roman" w:hAnsi="Times New Roman" w:cs="Times New Roman"/>
@@ -617,6 +656,7 @@
               </w:rPr>
               <w:t>Octubre</w:t>
             </w:r>
+            <w:proofErr w:type="spellEnd"/>
             <w:r>
               <w:rPr>
                 <w:rFonts w:ascii="Times New Roman" w:hAnsi="Times New Roman" w:cs="Times New Roman"/>
@@ -1267,6 +1307,7 @@
         </w:rPr>
         <w:t xml:space="preserve">En esta Estrategia para la realización de pruebas automatizadas se describe el alcance de las pruebas, el ambiente de pruebas, los recursos necesarios, las herramientas a utilizar, los riesgos, planes de contingencia y el calendario de ejecución de las pruebas del proyecto </w:t>
       </w:r>
+      <w:proofErr w:type="spellStart"/>
       <w:r>
         <w:rPr>
           <w:rFonts w:ascii="Times New Roman" w:hAnsi="Times New Roman" w:cs="Times New Roman"/>
@@ -1276,6 +1317,7 @@
         </w:rPr>
         <w:t>OrangeHRM</w:t>
       </w:r>
+      <w:proofErr w:type="spellEnd"/>
       <w:r>
         <w:rPr>
           <w:rFonts w:ascii="Times New Roman" w:hAnsi="Times New Roman" w:cs="Times New Roman"/>
@@ -1346,14 +1388,25 @@
           <w:lang w:val="es-CO"/>
         </w:rPr>
       </w:pPr>
-      <w:r>
-        <w:rPr>
-          <w:rFonts w:ascii="Times New Roman" w:hAnsi="Times New Roman" w:cs="Times New Roman"/>
-          <w:sz w:val="24"/>
-          <w:szCs w:val="24"/>
-          <w:lang w:val="es-CO"/>
-        </w:rPr>
-        <w:t xml:space="preserve">Las funcionalidades a ser automatizadas serán seleccionadas utilizando los criterios de la Lista de Chequeo “Qué casos de pruebas automatizar”. </w:t>
+      <w:proofErr w:type="gramStart"/>
+      <w:r>
+        <w:rPr>
+          <w:rFonts w:ascii="Times New Roman" w:hAnsi="Times New Roman" w:cs="Times New Roman"/>
+          <w:sz w:val="24"/>
+          <w:szCs w:val="24"/>
+          <w:lang w:val="es-CO"/>
+        </w:rPr>
+        <w:t>Las funcionalidades a ser automatizadas</w:t>
+      </w:r>
+      <w:proofErr w:type="gramEnd"/>
+      <w:r>
+        <w:rPr>
+          <w:rFonts w:ascii="Times New Roman" w:hAnsi="Times New Roman" w:cs="Times New Roman"/>
+          <w:sz w:val="24"/>
+          <w:szCs w:val="24"/>
+          <w:lang w:val="es-CO"/>
+        </w:rPr>
+        <w:t xml:space="preserve"> serán seleccionadas utilizando los criterios de la Lista de Chequeo “Qué casos de pruebas automatizar”. </w:t>
       </w:r>
     </w:p>
     <w:p>
@@ -1467,6 +1520,7 @@
                 <w:szCs w:val="24"/>
               </w:rPr>
             </w:pPr>
+            <w:proofErr w:type="spellStart"/>
             <w:r>
               <w:rPr>
                 <w:rFonts w:ascii="Times New Roman" w:hAnsi="Times New Roman" w:cs="Times New Roman"/>
@@ -1475,6 +1529,7 @@
               </w:rPr>
               <w:t>Responsabilidades</w:t>
             </w:r>
+            <w:proofErr w:type="spellEnd"/>
           </w:p>
         </w:tc>
       </w:tr>
@@ -1765,8 +1820,18 @@
                 <w:sz w:val="24"/>
                 <w:szCs w:val="24"/>
               </w:rPr>
-              <w:t>Toma de decisiones</w:t>
-            </w:r>
+              <w:t xml:space="preserve">Toma de </w:t>
+            </w:r>
+            <w:proofErr w:type="spellStart"/>
+            <w:r>
+              <w:rPr>
+                <w:rFonts w:ascii="Times New Roman" w:hAnsi="Times New Roman" w:cs="Times New Roman"/>
+                <w:sz w:val="24"/>
+                <w:szCs w:val="24"/>
+              </w:rPr>
+              <w:t>decisiones</w:t>
+            </w:r>
+            <w:proofErr w:type="spellEnd"/>
           </w:p>
         </w:tc>
       </w:tr>
@@ -1967,6 +2032,7 @@
                 <w:szCs w:val="24"/>
               </w:rPr>
             </w:pPr>
+            <w:proofErr w:type="spellStart"/>
             <w:r>
               <w:rPr>
                 <w:rFonts w:ascii="Times New Roman" w:hAnsi="Times New Roman" w:cs="Times New Roman"/>
@@ -1975,6 +2041,7 @@
               </w:rPr>
               <w:t>Riesgos</w:t>
             </w:r>
+            <w:proofErr w:type="spellEnd"/>
           </w:p>
         </w:tc>
         <w:tc>
@@ -1999,14 +2066,34 @@
                 <w:szCs w:val="24"/>
               </w:rPr>
             </w:pPr>
-            <w:r>
-              <w:rPr>
-                <w:rFonts w:ascii="Times New Roman" w:hAnsi="Times New Roman" w:cs="Times New Roman"/>
-                <w:sz w:val="24"/>
-                <w:szCs w:val="24"/>
-              </w:rPr>
-              <w:t>Probabilidad de Ocurrencia</w:t>
-            </w:r>
+            <w:proofErr w:type="spellStart"/>
+            <w:r>
+              <w:rPr>
+                <w:rFonts w:ascii="Times New Roman" w:hAnsi="Times New Roman" w:cs="Times New Roman"/>
+                <w:sz w:val="24"/>
+                <w:szCs w:val="24"/>
+              </w:rPr>
+              <w:t>Probabilidad</w:t>
+            </w:r>
+            <w:proofErr w:type="spellEnd"/>
+            <w:r>
+              <w:rPr>
+                <w:rFonts w:ascii="Times New Roman" w:hAnsi="Times New Roman" w:cs="Times New Roman"/>
+                <w:sz w:val="24"/>
+                <w:szCs w:val="24"/>
+              </w:rPr>
+              <w:t xml:space="preserve"> de </w:t>
+            </w:r>
+            <w:proofErr w:type="spellStart"/>
+            <w:r>
+              <w:rPr>
+                <w:rFonts w:ascii="Times New Roman" w:hAnsi="Times New Roman" w:cs="Times New Roman"/>
+                <w:sz w:val="24"/>
+                <w:szCs w:val="24"/>
+              </w:rPr>
+              <w:t>Ocurrencia</w:t>
+            </w:r>
+            <w:proofErr w:type="spellEnd"/>
           </w:p>
           <w:p>
             <w:pPr>
@@ -2051,6 +2138,7 @@
                 <w:szCs w:val="24"/>
               </w:rPr>
             </w:pPr>
+            <w:proofErr w:type="spellStart"/>
             <w:r>
               <w:rPr>
                 <w:rFonts w:ascii="Times New Roman" w:hAnsi="Times New Roman" w:cs="Times New Roman"/>
@@ -2059,6 +2147,7 @@
               </w:rPr>
               <w:t>Impacto</w:t>
             </w:r>
+            <w:proofErr w:type="spellEnd"/>
           </w:p>
           <w:p>
             <w:pPr>
@@ -2103,6 +2192,7 @@
                 <w:szCs w:val="24"/>
               </w:rPr>
             </w:pPr>
+            <w:proofErr w:type="spellStart"/>
             <w:r>
               <w:rPr>
                 <w:rFonts w:ascii="Times New Roman" w:hAnsi="Times New Roman" w:cs="Times New Roman"/>
@@ -2111,6 +2201,7 @@
               </w:rPr>
               <w:t>Severidad</w:t>
             </w:r>
+            <w:proofErr w:type="spellEnd"/>
           </w:p>
           <w:p>
             <w:pPr>
@@ -2129,7 +2220,25 @@
                 <w:sz w:val="24"/>
                 <w:szCs w:val="24"/>
               </w:rPr>
-              <w:t>(Prob*Impacto)</w:t>
+              <w:t>(Prob*</w:t>
+            </w:r>
+            <w:proofErr w:type="spellStart"/>
+            <w:r>
+              <w:rPr>
+                <w:rFonts w:ascii="Times New Roman" w:hAnsi="Times New Roman" w:cs="Times New Roman"/>
+                <w:sz w:val="24"/>
+                <w:szCs w:val="24"/>
+              </w:rPr>
+              <w:t>Impacto</w:t>
+            </w:r>
+            <w:proofErr w:type="spellEnd"/>
+            <w:r>
+              <w:rPr>
+                <w:rFonts w:ascii="Times New Roman" w:hAnsi="Times New Roman" w:cs="Times New Roman"/>
+                <w:sz w:val="24"/>
+                <w:szCs w:val="24"/>
+              </w:rPr>
+              <w:t>)</w:t>
             </w:r>
           </w:p>
         </w:tc>
@@ -2161,8 +2270,18 @@
                 <w:sz w:val="24"/>
                 <w:szCs w:val="24"/>
               </w:rPr>
-              <w:t>Plan de Contingencia</w:t>
-            </w:r>
+              <w:t xml:space="preserve">Plan de </w:t>
+            </w:r>
+            <w:proofErr w:type="spellStart"/>
+            <w:r>
+              <w:rPr>
+                <w:rFonts w:ascii="Times New Roman" w:hAnsi="Times New Roman" w:cs="Times New Roman"/>
+                <w:sz w:val="24"/>
+                <w:szCs w:val="24"/>
+              </w:rPr>
+              <w:t>Contingencia</w:t>
+            </w:r>
+            <w:proofErr w:type="spellEnd"/>
           </w:p>
         </w:tc>
       </w:tr>
@@ -2348,14 +2467,25 @@
                 <w:lang w:val="es-CO"/>
               </w:rPr>
             </w:pPr>
-            <w:r>
-              <w:rPr>
-                <w:rFonts w:ascii="Times New Roman" w:hAnsi="Times New Roman" w:cs="Times New Roman"/>
-                <w:sz w:val="24"/>
-                <w:szCs w:val="24"/>
-                <w:lang w:val="es-CO"/>
-              </w:rPr>
-              <w:t>Re planificar las funcionalidades para ser automatizadas (sección 7)</w:t>
+            <w:proofErr w:type="gramStart"/>
+            <w:r>
+              <w:rPr>
+                <w:rFonts w:ascii="Times New Roman" w:hAnsi="Times New Roman" w:cs="Times New Roman"/>
+                <w:sz w:val="24"/>
+                <w:szCs w:val="24"/>
+                <w:lang w:val="es-CO"/>
+              </w:rPr>
+              <w:t>Re planificar</w:t>
+            </w:r>
+            <w:proofErr w:type="gramEnd"/>
+            <w:r>
+              <w:rPr>
+                <w:rFonts w:ascii="Times New Roman" w:hAnsi="Times New Roman" w:cs="Times New Roman"/>
+                <w:sz w:val="24"/>
+                <w:szCs w:val="24"/>
+                <w:lang w:val="es-CO"/>
+              </w:rPr>
+              <w:t xml:space="preserve"> las funcionalidades para ser automatizadas (sección 7)</w:t>
             </w:r>
           </w:p>
           <w:p>
@@ -2433,7 +2563,27 @@
                 <w:szCs w:val="24"/>
                 <w:lang w:val="es-CO"/>
               </w:rPr>
-              <w:t>Solicitud de cambios en aquellas funcionalidades que ya tienen casos de pruebas automatizados. Esto ocasiona re trabajo debido a que se deben actualizar estos scripts.</w:t>
+              <w:t xml:space="preserve">Solicitud de cambios en aquellas funcionalidades que ya tienen casos de pruebas automatizados. Esto ocasiona </w:t>
+            </w:r>
+            <w:proofErr w:type="gramStart"/>
+            <w:r>
+              <w:rPr>
+                <w:rFonts w:ascii="Times New Roman" w:hAnsi="Times New Roman" w:cs="Times New Roman"/>
+                <w:sz w:val="24"/>
+                <w:szCs w:val="24"/>
+                <w:lang w:val="es-CO"/>
+              </w:rPr>
+              <w:t>re trabajo</w:t>
+            </w:r>
+            <w:proofErr w:type="gramEnd"/>
+            <w:r>
+              <w:rPr>
+                <w:rFonts w:ascii="Times New Roman" w:hAnsi="Times New Roman" w:cs="Times New Roman"/>
+                <w:sz w:val="24"/>
+                <w:szCs w:val="24"/>
+                <w:lang w:val="es-CO"/>
+              </w:rPr>
+              <w:t xml:space="preserve"> debido a que se deben actualizar estos scripts.</w:t>
             </w:r>
           </w:p>
         </w:tc>
@@ -2698,6 +2848,7 @@
                 <w:szCs w:val="24"/>
               </w:rPr>
             </w:pPr>
+            <w:proofErr w:type="spellStart"/>
             <w:r>
               <w:rPr>
                 <w:rFonts w:ascii="Times New Roman" w:hAnsi="Times New Roman" w:cs="Times New Roman"/>
@@ -2706,6 +2857,7 @@
               </w:rPr>
               <w:t>Herramienta</w:t>
             </w:r>
+            <w:proofErr w:type="spellEnd"/>
           </w:p>
         </w:tc>
         <w:tc>
@@ -2730,6 +2882,7 @@
                 <w:szCs w:val="24"/>
               </w:rPr>
             </w:pPr>
+            <w:proofErr w:type="spellStart"/>
             <w:r>
               <w:rPr>
                 <w:rFonts w:ascii="Times New Roman" w:hAnsi="Times New Roman" w:cs="Times New Roman"/>
@@ -2738,6 +2891,7 @@
               </w:rPr>
               <w:t>Función</w:t>
             </w:r>
+            <w:proofErr w:type="spellEnd"/>
           </w:p>
         </w:tc>
       </w:tr>
@@ -3044,6 +3198,7 @@
                 <w:szCs w:val="24"/>
               </w:rPr>
             </w:pPr>
+            <w:proofErr w:type="spellStart"/>
             <w:r>
               <w:rPr>
                 <w:rFonts w:ascii="Times New Roman" w:hAnsi="Times New Roman" w:cs="Times New Roman"/>
@@ -3052,6 +3207,7 @@
               </w:rPr>
               <w:t>Chromedriver</w:t>
             </w:r>
+            <w:proofErr w:type="spellEnd"/>
           </w:p>
         </w:tc>
         <w:tc>
@@ -3199,7 +3355,107 @@
           <w:szCs w:val="24"/>
           <w:lang w:val="es-CO"/>
         </w:rPr>
-        <w:t>Utilizaremos el patrón Page Object Model (Ver Video: Page Object Model con Selenium WebDriver para “mapear” las páginas del sistema a clases “Page” que permitan aislar las acciones de las diferentes páginas y a la vez agrupar todos los webElements de una página y las acciones que se pueden llevar a cabo, en una misma clase.</w:t>
+        <w:t xml:space="preserve">Utilizaremos el patrón Page </w:t>
+      </w:r>
+      <w:proofErr w:type="spellStart"/>
+      <w:r>
+        <w:rPr>
+          <w:rFonts w:ascii="Times New Roman" w:hAnsi="Times New Roman" w:cs="Times New Roman"/>
+          <w:sz w:val="24"/>
+          <w:szCs w:val="24"/>
+          <w:lang w:val="es-CO"/>
+        </w:rPr>
+        <w:t>Object</w:t>
+      </w:r>
+      <w:proofErr w:type="spellEnd"/>
+      <w:r>
+        <w:rPr>
+          <w:rFonts w:ascii="Times New Roman" w:hAnsi="Times New Roman" w:cs="Times New Roman"/>
+          <w:sz w:val="24"/>
+          <w:szCs w:val="24"/>
+          <w:lang w:val="es-CO"/>
+        </w:rPr>
+        <w:t xml:space="preserve"> Model (Ver Video: Page </w:t>
+      </w:r>
+      <w:proofErr w:type="spellStart"/>
+      <w:r>
+        <w:rPr>
+          <w:rFonts w:ascii="Times New Roman" w:hAnsi="Times New Roman" w:cs="Times New Roman"/>
+          <w:sz w:val="24"/>
+          <w:szCs w:val="24"/>
+          <w:lang w:val="es-CO"/>
+        </w:rPr>
+        <w:t>Object</w:t>
+      </w:r>
+      <w:proofErr w:type="spellEnd"/>
+      <w:r>
+        <w:rPr>
+          <w:rFonts w:ascii="Times New Roman" w:hAnsi="Times New Roman" w:cs="Times New Roman"/>
+          <w:sz w:val="24"/>
+          <w:szCs w:val="24"/>
+          <w:lang w:val="es-CO"/>
+        </w:rPr>
+        <w:t xml:space="preserve"> Model con </w:t>
+      </w:r>
+      <w:proofErr w:type="spellStart"/>
+      <w:r>
+        <w:rPr>
+          <w:rFonts w:ascii="Times New Roman" w:hAnsi="Times New Roman" w:cs="Times New Roman"/>
+          <w:sz w:val="24"/>
+          <w:szCs w:val="24"/>
+          <w:lang w:val="es-CO"/>
+        </w:rPr>
+        <w:t>Selenium</w:t>
+      </w:r>
+      <w:proofErr w:type="spellEnd"/>
+      <w:r>
+        <w:rPr>
+          <w:rFonts w:ascii="Times New Roman" w:hAnsi="Times New Roman" w:cs="Times New Roman"/>
+          <w:sz w:val="24"/>
+          <w:szCs w:val="24"/>
+          <w:lang w:val="es-CO"/>
+        </w:rPr>
+        <w:t xml:space="preserve"> </w:t>
+      </w:r>
+      <w:proofErr w:type="spellStart"/>
+      <w:r>
+        <w:rPr>
+          <w:rFonts w:ascii="Times New Roman" w:hAnsi="Times New Roman" w:cs="Times New Roman"/>
+          <w:sz w:val="24"/>
+          <w:szCs w:val="24"/>
+          <w:lang w:val="es-CO"/>
+        </w:rPr>
+        <w:t>WebDriver</w:t>
+      </w:r>
+      <w:proofErr w:type="spellEnd"/>
+      <w:r>
+        <w:rPr>
+          <w:rFonts w:ascii="Times New Roman" w:hAnsi="Times New Roman" w:cs="Times New Roman"/>
+          <w:sz w:val="24"/>
+          <w:szCs w:val="24"/>
+          <w:lang w:val="es-CO"/>
+        </w:rPr>
+        <w:t xml:space="preserve"> para “mapear” las páginas del sistema a clases “Page” que permitan aislar las acciones de las diferentes páginas y a la vez agrupar todos los </w:t>
+      </w:r>
+      <w:proofErr w:type="spellStart"/>
+      <w:r>
+        <w:rPr>
+          <w:rFonts w:ascii="Times New Roman" w:hAnsi="Times New Roman" w:cs="Times New Roman"/>
+          <w:sz w:val="24"/>
+          <w:szCs w:val="24"/>
+          <w:lang w:val="es-CO"/>
+        </w:rPr>
+        <w:t>webElements</w:t>
+      </w:r>
+      <w:proofErr w:type="spellEnd"/>
+      <w:r>
+        <w:rPr>
+          <w:rFonts w:ascii="Times New Roman" w:hAnsi="Times New Roman" w:cs="Times New Roman"/>
+          <w:sz w:val="24"/>
+          <w:szCs w:val="24"/>
+          <w:lang w:val="es-CO"/>
+        </w:rPr>
+        <w:t xml:space="preserve"> de una página y las acciones que se pueden llevar a cabo, en una misma clase.</w:t>
       </w:r>
     </w:p>
     <w:p>
@@ -3221,7 +3477,27 @@
           <w:szCs w:val="24"/>
           <w:lang w:val="es-CO"/>
         </w:rPr>
-        <w:t>La clase “Base” permite aislar todo el framework de la versión del API de Selenium WD que estemos utilizando. De esta forma si hay algún cambio en los comandos del API no tenemos que cambiar todas las clases sino solo la clase “Base”.</w:t>
+        <w:t xml:space="preserve">La clase “Base” permite aislar todo el framework de la versión del API de </w:t>
+      </w:r>
+      <w:proofErr w:type="spellStart"/>
+      <w:r>
+        <w:rPr>
+          <w:rFonts w:ascii="Times New Roman" w:hAnsi="Times New Roman" w:cs="Times New Roman"/>
+          <w:sz w:val="24"/>
+          <w:szCs w:val="24"/>
+          <w:lang w:val="es-CO"/>
+        </w:rPr>
+        <w:t>Selenium</w:t>
+      </w:r>
+      <w:proofErr w:type="spellEnd"/>
+      <w:r>
+        <w:rPr>
+          <w:rFonts w:ascii="Times New Roman" w:hAnsi="Times New Roman" w:cs="Times New Roman"/>
+          <w:sz w:val="24"/>
+          <w:szCs w:val="24"/>
+          <w:lang w:val="es-CO"/>
+        </w:rPr>
+        <w:t xml:space="preserve"> WD que estemos utilizando. De esta forma si hay algún cambio en los comandos del API no tenemos que cambiar todas las clases sino solo la clase “Base”.</w:t>
       </w:r>
     </w:p>
     <w:p>
@@ -3243,7 +3519,127 @@
           <w:szCs w:val="24"/>
           <w:lang w:val="es-CO"/>
         </w:rPr>
-        <w:t xml:space="preserve">El Page Object Model también nos ayuda a concentrar los localizadores en estas clases “Page”, de forma que cuando el sistema cambia y es necesario actualizar el código de los css selectors, xpath o lo que hayamos utilizado para localizar los webElements, solo tenemos que cambiarlo una sola vez en la clase “Page” y los “Tests”, que son el último nivel, no necesitan ningún cambio (a menos </w:t>
+        <w:t xml:space="preserve">El Page </w:t>
+      </w:r>
+      <w:proofErr w:type="spellStart"/>
+      <w:r>
+        <w:rPr>
+          <w:rFonts w:ascii="Times New Roman" w:hAnsi="Times New Roman" w:cs="Times New Roman"/>
+          <w:sz w:val="24"/>
+          <w:szCs w:val="24"/>
+          <w:lang w:val="es-CO"/>
+        </w:rPr>
+        <w:t>Object</w:t>
+      </w:r>
+      <w:proofErr w:type="spellEnd"/>
+      <w:r>
+        <w:rPr>
+          <w:rFonts w:ascii="Times New Roman" w:hAnsi="Times New Roman" w:cs="Times New Roman"/>
+          <w:sz w:val="24"/>
+          <w:szCs w:val="24"/>
+          <w:lang w:val="es-CO"/>
+        </w:rPr>
+        <w:t xml:space="preserve"> Model también nos ayuda a concentrar los localizadores en estas clases “Page”, de forma que cuando el sistema cambia y es necesario actualizar el código de los </w:t>
+      </w:r>
+      <w:proofErr w:type="spellStart"/>
+      <w:r>
+        <w:rPr>
+          <w:rFonts w:ascii="Times New Roman" w:hAnsi="Times New Roman" w:cs="Times New Roman"/>
+          <w:sz w:val="24"/>
+          <w:szCs w:val="24"/>
+          <w:lang w:val="es-CO"/>
+        </w:rPr>
+        <w:t>css</w:t>
+      </w:r>
+      <w:proofErr w:type="spellEnd"/>
+      <w:r>
+        <w:rPr>
+          <w:rFonts w:ascii="Times New Roman" w:hAnsi="Times New Roman" w:cs="Times New Roman"/>
+          <w:sz w:val="24"/>
+          <w:szCs w:val="24"/>
+          <w:lang w:val="es-CO"/>
+        </w:rPr>
+        <w:t xml:space="preserve"> </w:t>
+      </w:r>
+      <w:proofErr w:type="spellStart"/>
+      <w:r>
+        <w:rPr>
+          <w:rFonts w:ascii="Times New Roman" w:hAnsi="Times New Roman" w:cs="Times New Roman"/>
+          <w:sz w:val="24"/>
+          <w:szCs w:val="24"/>
+          <w:lang w:val="es-CO"/>
+        </w:rPr>
+        <w:t>selectors</w:t>
+      </w:r>
+      <w:proofErr w:type="spellEnd"/>
+      <w:r>
+        <w:rPr>
+          <w:rFonts w:ascii="Times New Roman" w:hAnsi="Times New Roman" w:cs="Times New Roman"/>
+          <w:sz w:val="24"/>
+          <w:szCs w:val="24"/>
+          <w:lang w:val="es-CO"/>
+        </w:rPr>
+        <w:t xml:space="preserve">, </w:t>
+      </w:r>
+      <w:proofErr w:type="spellStart"/>
+      <w:r>
+        <w:rPr>
+          <w:rFonts w:ascii="Times New Roman" w:hAnsi="Times New Roman" w:cs="Times New Roman"/>
+          <w:sz w:val="24"/>
+          <w:szCs w:val="24"/>
+          <w:lang w:val="es-CO"/>
+        </w:rPr>
+        <w:t>xpath</w:t>
+      </w:r>
+      <w:proofErr w:type="spellEnd"/>
+      <w:r>
+        <w:rPr>
+          <w:rFonts w:ascii="Times New Roman" w:hAnsi="Times New Roman" w:cs="Times New Roman"/>
+          <w:sz w:val="24"/>
+          <w:szCs w:val="24"/>
+          <w:lang w:val="es-CO"/>
+        </w:rPr>
+        <w:t xml:space="preserve"> o lo que hayamos utilizado para localizar los </w:t>
+      </w:r>
+      <w:proofErr w:type="spellStart"/>
+      <w:r>
+        <w:rPr>
+          <w:rFonts w:ascii="Times New Roman" w:hAnsi="Times New Roman" w:cs="Times New Roman"/>
+          <w:sz w:val="24"/>
+          <w:szCs w:val="24"/>
+          <w:lang w:val="es-CO"/>
+        </w:rPr>
+        <w:t>webElements</w:t>
+      </w:r>
+      <w:proofErr w:type="spellEnd"/>
+      <w:r>
+        <w:rPr>
+          <w:rFonts w:ascii="Times New Roman" w:hAnsi="Times New Roman" w:cs="Times New Roman"/>
+          <w:sz w:val="24"/>
+          <w:szCs w:val="24"/>
+          <w:lang w:val="es-CO"/>
+        </w:rPr>
+        <w:t>, solo tenemos que cambiarlo una sola vez en la clase “Page” y los “</w:t>
+      </w:r>
+      <w:proofErr w:type="spellStart"/>
+      <w:r>
+        <w:rPr>
+          <w:rFonts w:ascii="Times New Roman" w:hAnsi="Times New Roman" w:cs="Times New Roman"/>
+          <w:sz w:val="24"/>
+          <w:szCs w:val="24"/>
+          <w:lang w:val="es-CO"/>
+        </w:rPr>
+        <w:t>Tests</w:t>
+      </w:r>
+      <w:proofErr w:type="spellEnd"/>
+      <w:r>
+        <w:rPr>
+          <w:rFonts w:ascii="Times New Roman" w:hAnsi="Times New Roman" w:cs="Times New Roman"/>
+          <w:sz w:val="24"/>
+          <w:szCs w:val="24"/>
+          <w:lang w:val="es-CO"/>
+        </w:rPr>
+        <w:t xml:space="preserve">”, que son el último nivel, no necesitan ningún cambio (a menos </w:t>
       </w:r>
       <w:r>
         <w:rPr>
@@ -3322,6 +3718,7 @@
                 <w:szCs w:val="24"/>
               </w:rPr>
             </w:pPr>
+            <w:proofErr w:type="spellStart"/>
             <w:r>
               <w:rPr>
                 <w:rFonts w:ascii="Times New Roman" w:hAnsi="Times New Roman" w:cs="Times New Roman"/>
@@ -3330,6 +3727,7 @@
               </w:rPr>
               <w:t>Navegadores</w:t>
             </w:r>
+            <w:proofErr w:type="spellEnd"/>
           </w:p>
         </w:tc>
         <w:tc>
@@ -3386,14 +3784,34 @@
                 <w:szCs w:val="24"/>
               </w:rPr>
             </w:pPr>
-            <w:r>
-              <w:rPr>
-                <w:rFonts w:ascii="Times New Roman" w:hAnsi="Times New Roman" w:cs="Times New Roman"/>
-                <w:sz w:val="24"/>
-                <w:szCs w:val="24"/>
-              </w:rPr>
-              <w:t>Sistemas Operativos</w:t>
-            </w:r>
+            <w:proofErr w:type="spellStart"/>
+            <w:r>
+              <w:rPr>
+                <w:rFonts w:ascii="Times New Roman" w:hAnsi="Times New Roman" w:cs="Times New Roman"/>
+                <w:sz w:val="24"/>
+                <w:szCs w:val="24"/>
+              </w:rPr>
+              <w:t>Sistemas</w:t>
+            </w:r>
+            <w:proofErr w:type="spellEnd"/>
+            <w:r>
+              <w:rPr>
+                <w:rFonts w:ascii="Times New Roman" w:hAnsi="Times New Roman" w:cs="Times New Roman"/>
+                <w:sz w:val="24"/>
+                <w:szCs w:val="24"/>
+              </w:rPr>
+              <w:t xml:space="preserve"> </w:t>
+            </w:r>
+            <w:proofErr w:type="spellStart"/>
+            <w:r>
+              <w:rPr>
+                <w:rFonts w:ascii="Times New Roman" w:hAnsi="Times New Roman" w:cs="Times New Roman"/>
+                <w:sz w:val="24"/>
+                <w:szCs w:val="24"/>
+              </w:rPr>
+              <w:t>Operativos</w:t>
+            </w:r>
+            <w:proofErr w:type="spellEnd"/>
           </w:p>
         </w:tc>
         <w:tc>
@@ -3500,7 +3918,29 @@
           <w:sz w:val="24"/>
           <w:szCs w:val="24"/>
         </w:rPr>
-        <w:t>6.1 Criterios de Entrada</w:t>
+        <w:t xml:space="preserve">6.1 </w:t>
+      </w:r>
+      <w:proofErr w:type="spellStart"/>
+      <w:r>
+        <w:rPr>
+          <w:rFonts w:ascii="Times New Roman" w:hAnsi="Times New Roman" w:cs="Times New Roman"/>
+          <w:b/>
+          <w:bCs/>
+          <w:sz w:val="24"/>
+          <w:szCs w:val="24"/>
+        </w:rPr>
+        <w:t>Criterios</w:t>
+      </w:r>
+      <w:proofErr w:type="spellEnd"/>
+      <w:r>
+        <w:rPr>
+          <w:rFonts w:ascii="Times New Roman" w:hAnsi="Times New Roman" w:cs="Times New Roman"/>
+          <w:b/>
+          <w:bCs/>
+          <w:sz w:val="24"/>
+          <w:szCs w:val="24"/>
+        </w:rPr>
+        <w:t xml:space="preserve"> de Entrada</w:t>
       </w:r>
     </w:p>
     <w:p>
@@ -3902,8 +4342,18 @@
                 <w:sz w:val="24"/>
                 <w:szCs w:val="24"/>
               </w:rPr>
-              <w:t>Sprint número</w:t>
-            </w:r>
+              <w:t xml:space="preserve">Sprint </w:t>
+            </w:r>
+            <w:proofErr w:type="spellStart"/>
+            <w:r>
+              <w:rPr>
+                <w:rFonts w:ascii="Times New Roman" w:hAnsi="Times New Roman" w:cs="Times New Roman"/>
+                <w:sz w:val="24"/>
+                <w:szCs w:val="24"/>
+              </w:rPr>
+              <w:t>número</w:t>
+            </w:r>
+            <w:proofErr w:type="spellEnd"/>
           </w:p>
         </w:tc>
         <w:tc>
@@ -3928,6 +4378,7 @@
                 <w:szCs w:val="24"/>
               </w:rPr>
             </w:pPr>
+            <w:proofErr w:type="spellStart"/>
             <w:r>
               <w:rPr>
                 <w:rFonts w:ascii="Times New Roman" w:hAnsi="Times New Roman" w:cs="Times New Roman"/>
@@ -3936,6 +4387,7 @@
               </w:rPr>
               <w:t>Funcionalidades</w:t>
             </w:r>
+            <w:proofErr w:type="spellEnd"/>
           </w:p>
         </w:tc>
         <w:tc>
@@ -3960,6 +4412,7 @@
                 <w:szCs w:val="24"/>
               </w:rPr>
             </w:pPr>
+            <w:proofErr w:type="spellStart"/>
             <w:r>
               <w:rPr>
                 <w:rFonts w:ascii="Times New Roman" w:hAnsi="Times New Roman" w:cs="Times New Roman"/>
@@ -3968,6 +4421,7 @@
               </w:rPr>
               <w:t>Comentarios</w:t>
             </w:r>
+            <w:proofErr w:type="spellEnd"/>
           </w:p>
         </w:tc>
       </w:tr>
@@ -4034,6 +4488,15 @@
                 <w:szCs w:val="24"/>
                 <w:lang w:val="es-CO"/>
               </w:rPr>
+              <w:t>1.</w:t>
+            </w:r>
+            <w:r>
+              <w:rPr>
+                <w:rFonts w:ascii="Times New Roman" w:hAnsi="Times New Roman" w:cs="Times New Roman"/>
+                <w:sz w:val="24"/>
+                <w:szCs w:val="24"/>
+                <w:lang w:val="es-CO"/>
+              </w:rPr>
               <w:t>Inicio de sesión</w:t>
             </w:r>
           </w:p>
@@ -4212,25 +4675,7 @@
                 <w:szCs w:val="24"/>
                 <w:lang w:val="es-CO"/>
               </w:rPr>
-              <w:t xml:space="preserve">Usuario </w:t>
-            </w:r>
-            <w:r>
-              <w:rPr>
-                <w:rFonts w:ascii="Times New Roman" w:hAnsi="Times New Roman" w:cs="Times New Roman"/>
-                <w:sz w:val="24"/>
-                <w:szCs w:val="24"/>
-                <w:lang w:val="es-CO"/>
-              </w:rPr>
-              <w:t>in</w:t>
-            </w:r>
-            <w:r>
-              <w:rPr>
-                <w:rFonts w:ascii="Times New Roman" w:hAnsi="Times New Roman" w:cs="Times New Roman"/>
-                <w:sz w:val="24"/>
-                <w:szCs w:val="24"/>
-                <w:lang w:val="es-CO"/>
-              </w:rPr>
-              <w:t xml:space="preserve">valido y contraseña valida. </w:t>
+              <w:t xml:space="preserve">Usuario invalido y contraseña valida. </w:t>
             </w:r>
           </w:p>
           <w:p>
@@ -4271,25 +4716,7 @@
                 <w:szCs w:val="24"/>
                 <w:lang w:val="es-CO"/>
               </w:rPr>
-              <w:t xml:space="preserve">Campo </w:t>
-            </w:r>
-            <w:r>
-              <w:rPr>
-                <w:rFonts w:ascii="Times New Roman" w:hAnsi="Times New Roman" w:cs="Times New Roman"/>
-                <w:sz w:val="24"/>
-                <w:szCs w:val="24"/>
-                <w:lang w:val="es-CO"/>
-              </w:rPr>
-              <w:t>usuario y contraseña vacíos</w:t>
-            </w:r>
-            <w:r>
-              <w:rPr>
-                <w:rFonts w:ascii="Times New Roman" w:hAnsi="Times New Roman" w:cs="Times New Roman"/>
-                <w:sz w:val="24"/>
-                <w:szCs w:val="24"/>
-                <w:lang w:val="es-CO"/>
-              </w:rPr>
-              <w:t xml:space="preserve">. </w:t>
+              <w:t xml:space="preserve">Campo usuario y contraseña vacíos. </w:t>
             </w:r>
           </w:p>
           <w:p>
@@ -4302,7 +4729,7 @@
                 <w:rFonts w:ascii="Times New Roman" w:hAnsi="Times New Roman" w:cs="Times New Roman"/>
                 <w:sz w:val="24"/>
                 <w:szCs w:val="24"/>
-                <w:lang w:val="en-US"/>
+                <w:lang w:val="es-CO"/>
               </w:rPr>
             </w:pPr>
           </w:p>
@@ -4315,7 +4742,7 @@
                 <w:rFonts w:ascii="Times New Roman" w:hAnsi="Times New Roman" w:cs="Times New Roman"/>
                 <w:sz w:val="24"/>
                 <w:szCs w:val="24"/>
-                <w:lang w:val="en-US"/>
+                <w:lang w:val="es-CO"/>
               </w:rPr>
             </w:pPr>
           </w:p>
@@ -4350,25 +4777,7 @@
                 <w:szCs w:val="24"/>
                 <w:lang w:val="es-CO"/>
               </w:rPr>
-              <w:t>CA</w:t>
-            </w:r>
-            <w:r>
-              <w:rPr>
-                <w:rFonts w:ascii="Times New Roman" w:hAnsi="Times New Roman" w:cs="Times New Roman"/>
-                <w:sz w:val="24"/>
-                <w:szCs w:val="24"/>
-                <w:lang w:val="es-CO"/>
-              </w:rPr>
-              <w:t>_1.1.1</w:t>
-            </w:r>
-            <w:r>
-              <w:rPr>
-                <w:rFonts w:ascii="Times New Roman" w:hAnsi="Times New Roman" w:cs="Times New Roman"/>
-                <w:sz w:val="24"/>
-                <w:szCs w:val="24"/>
-                <w:lang w:val="es-CO"/>
-              </w:rPr>
-              <w:t>: Ingresa al sistema</w:t>
+              <w:t>CA_1.1.1: Ingresa al sistema</w:t>
             </w:r>
           </w:p>
           <w:p>
@@ -4393,6 +4802,72 @@
                 <w:rFonts w:ascii="Times New Roman" w:hAnsi="Times New Roman" w:cs="Times New Roman"/>
                 <w:sz w:val="24"/>
                 <w:szCs w:val="24"/>
+                <w:lang w:val="es-CO"/>
+              </w:rPr>
+            </w:pPr>
+            <w:r>
+              <w:rPr>
+                <w:rFonts w:ascii="Times New Roman" w:hAnsi="Times New Roman" w:cs="Times New Roman"/>
+                <w:sz w:val="24"/>
+                <w:szCs w:val="24"/>
+                <w:lang w:val="es-CO"/>
+              </w:rPr>
+              <w:t xml:space="preserve">CA_1.2.1: Mensaje </w:t>
+            </w:r>
+            <w:proofErr w:type="spellStart"/>
+            <w:r>
+              <w:rPr>
+                <w:rFonts w:ascii="Times New Roman" w:hAnsi="Times New Roman" w:cs="Times New Roman"/>
+                <w:sz w:val="24"/>
+                <w:szCs w:val="24"/>
+                <w:lang w:val="es-CO"/>
+              </w:rPr>
+              <w:t>Invalid</w:t>
+            </w:r>
+            <w:proofErr w:type="spellEnd"/>
+            <w:r>
+              <w:rPr>
+                <w:rFonts w:ascii="Times New Roman" w:hAnsi="Times New Roman" w:cs="Times New Roman"/>
+                <w:sz w:val="24"/>
+                <w:szCs w:val="24"/>
+                <w:lang w:val="es-CO"/>
+              </w:rPr>
+              <w:t xml:space="preserve"> </w:t>
+            </w:r>
+            <w:proofErr w:type="spellStart"/>
+            <w:r>
+              <w:rPr>
+                <w:rFonts w:ascii="Times New Roman" w:hAnsi="Times New Roman" w:cs="Times New Roman"/>
+                <w:sz w:val="24"/>
+                <w:szCs w:val="24"/>
+                <w:lang w:val="es-CO"/>
+              </w:rPr>
+              <w:t>credentials</w:t>
+            </w:r>
+            <w:proofErr w:type="spellEnd"/>
+          </w:p>
+          <w:p>
+            <w:pPr>
+              <w:widowControl w:val="0"/>
+              <w:spacing w:line="360" w:lineRule="auto"/>
+              <w:jc w:val="both"/>
+              <w:rPr>
+                <w:rFonts w:ascii="Times New Roman" w:hAnsi="Times New Roman" w:cs="Times New Roman"/>
+                <w:sz w:val="24"/>
+                <w:szCs w:val="24"/>
+                <w:lang w:val="es-CO"/>
+              </w:rPr>
+            </w:pPr>
+          </w:p>
+          <w:p>
+            <w:pPr>
+              <w:widowControl w:val="0"/>
+              <w:spacing w:line="360" w:lineRule="auto"/>
+              <w:jc w:val="both"/>
+              <w:rPr>
+                <w:rFonts w:ascii="Times New Roman" w:hAnsi="Times New Roman" w:cs="Times New Roman"/>
+                <w:sz w:val="24"/>
+                <w:szCs w:val="24"/>
                 <w:lang w:val="en-US"/>
               </w:rPr>
             </w:pPr>
@@ -4403,8 +4878,9 @@
                 <w:szCs w:val="24"/>
                 <w:lang w:val="en-US"/>
               </w:rPr>
-              <w:t>CA</w:t>
-            </w:r>
+              <w:t xml:space="preserve">CA_1.2.2: </w:t>
+            </w:r>
+            <w:proofErr w:type="spellStart"/>
             <w:r>
               <w:rPr>
                 <w:rFonts w:ascii="Times New Roman" w:hAnsi="Times New Roman" w:cs="Times New Roman"/>
@@ -4412,97 +4888,9 @@
                 <w:szCs w:val="24"/>
                 <w:lang w:val="en-US"/>
               </w:rPr>
-              <w:t>_1.2.1</w:t>
-            </w:r>
-            <w:r>
-              <w:rPr>
-                <w:rFonts w:ascii="Times New Roman" w:hAnsi="Times New Roman" w:cs="Times New Roman"/>
-                <w:sz w:val="24"/>
-                <w:szCs w:val="24"/>
-                <w:lang w:val="en-US"/>
-              </w:rPr>
-              <w:t xml:space="preserve">: </w:t>
-            </w:r>
-            <w:r>
-              <w:rPr>
-                <w:rFonts w:ascii="Times New Roman" w:hAnsi="Times New Roman" w:cs="Times New Roman"/>
-                <w:sz w:val="24"/>
-                <w:szCs w:val="24"/>
-                <w:lang w:val="en-US"/>
-              </w:rPr>
-              <w:t xml:space="preserve">Mensaje </w:t>
-            </w:r>
-            <w:r>
-              <w:rPr>
-                <w:rFonts w:ascii="Times New Roman" w:hAnsi="Times New Roman" w:cs="Times New Roman"/>
-                <w:sz w:val="24"/>
-                <w:szCs w:val="24"/>
-                <w:lang w:val="en-US"/>
-              </w:rPr>
-              <w:t>Invalid credentials</w:t>
-            </w:r>
-          </w:p>
-          <w:p>
-            <w:pPr>
-              <w:widowControl w:val="0"/>
-              <w:spacing w:line="360" w:lineRule="auto"/>
-              <w:jc w:val="both"/>
-              <w:rPr>
-                <w:rFonts w:ascii="Times New Roman" w:hAnsi="Times New Roman" w:cs="Times New Roman"/>
-                <w:sz w:val="24"/>
-                <w:szCs w:val="24"/>
-                <w:lang w:val="en-US"/>
-              </w:rPr>
-            </w:pPr>
-          </w:p>
-          <w:p>
-            <w:pPr>
-              <w:widowControl w:val="0"/>
-              <w:spacing w:line="360" w:lineRule="auto"/>
-              <w:jc w:val="both"/>
-              <w:rPr>
-                <w:rFonts w:ascii="Times New Roman" w:hAnsi="Times New Roman" w:cs="Times New Roman"/>
-                <w:sz w:val="24"/>
-                <w:szCs w:val="24"/>
-                <w:lang w:val="en-US"/>
-              </w:rPr>
-            </w:pPr>
-            <w:r>
-              <w:rPr>
-                <w:rFonts w:ascii="Times New Roman" w:hAnsi="Times New Roman" w:cs="Times New Roman"/>
-                <w:sz w:val="24"/>
-                <w:szCs w:val="24"/>
-                <w:lang w:val="en-US"/>
-              </w:rPr>
-              <w:t>CA</w:t>
-            </w:r>
-            <w:r>
-              <w:rPr>
-                <w:rFonts w:ascii="Times New Roman" w:hAnsi="Times New Roman" w:cs="Times New Roman"/>
-                <w:sz w:val="24"/>
-                <w:szCs w:val="24"/>
-                <w:lang w:val="en-US"/>
-              </w:rPr>
-              <w:t>_1.2.2</w:t>
-            </w:r>
-            <w:r>
-              <w:rPr>
-                <w:rFonts w:ascii="Times New Roman" w:hAnsi="Times New Roman" w:cs="Times New Roman"/>
-                <w:sz w:val="24"/>
-                <w:szCs w:val="24"/>
-                <w:lang w:val="en-US"/>
-              </w:rPr>
-              <w:t>:</w:t>
-            </w:r>
-            <w:r>
-              <w:rPr>
-                <w:rFonts w:ascii="Times New Roman" w:hAnsi="Times New Roman" w:cs="Times New Roman"/>
-                <w:sz w:val="24"/>
-                <w:szCs w:val="24"/>
-                <w:lang w:val="en-US"/>
-              </w:rPr>
-              <w:t xml:space="preserve"> Mensaje</w:t>
-            </w:r>
+              <w:t>Mensaje</w:t>
+            </w:r>
+            <w:proofErr w:type="spellEnd"/>
             <w:r>
               <w:rPr>
                 <w:rFonts w:ascii="Times New Roman" w:hAnsi="Times New Roman" w:cs="Times New Roman"/>
@@ -4547,8 +4935,9 @@
                 <w:szCs w:val="24"/>
                 <w:lang w:val="en-US"/>
               </w:rPr>
-              <w:t>CA</w:t>
-            </w:r>
+              <w:t xml:space="preserve">CA_1.2.2: </w:t>
+            </w:r>
+            <w:proofErr w:type="spellStart"/>
             <w:r>
               <w:rPr>
                 <w:rFonts w:ascii="Times New Roman" w:hAnsi="Times New Roman" w:cs="Times New Roman"/>
@@ -4556,26 +4945,9 @@
                 <w:szCs w:val="24"/>
                 <w:lang w:val="en-US"/>
               </w:rPr>
-              <w:t>_1.2.2</w:t>
-            </w:r>
-            <w:r>
-              <w:rPr>
-                <w:rFonts w:ascii="Times New Roman" w:hAnsi="Times New Roman" w:cs="Times New Roman"/>
-                <w:sz w:val="24"/>
-                <w:szCs w:val="24"/>
-                <w:lang w:val="en-US"/>
-              </w:rPr>
-              <w:t>:</w:t>
-            </w:r>
-            <w:r>
-              <w:rPr>
-                <w:rFonts w:ascii="Times New Roman" w:hAnsi="Times New Roman" w:cs="Times New Roman"/>
-                <w:sz w:val="24"/>
-                <w:szCs w:val="24"/>
-                <w:lang w:val="en-US"/>
-              </w:rPr>
-              <w:t xml:space="preserve"> Mensaje</w:t>
-            </w:r>
+              <w:t>Mensaje</w:t>
+            </w:r>
+            <w:proofErr w:type="spellEnd"/>
             <w:r>
               <w:rPr>
                 <w:rFonts w:ascii="Times New Roman" w:hAnsi="Times New Roman" w:cs="Times New Roman"/>
@@ -4778,6 +5150,7 @@
                 <w:lang w:val="es-CO"/>
               </w:rPr>
             </w:pPr>
+            <w:proofErr w:type="gramStart"/>
             <w:r>
               <w:rPr>
                 <w:rFonts w:ascii="Times New Roman" w:hAnsi="Times New Roman" w:cs="Times New Roman"/>
@@ -4787,6 +5160,7 @@
               </w:rPr>
               <w:t>darle like</w:t>
             </w:r>
+            <w:proofErr w:type="gramEnd"/>
           </w:p>
           <w:p>
             <w:pPr>
@@ -4893,7 +5267,69 @@
                 <w:szCs w:val="24"/>
                 <w:lang w:val="es-CO"/>
               </w:rPr>
-              <w:t>Al dar click sobre most liked post se bede desplegar una lista la cual se podrá seleccionar cualquier opción.</w:t>
+              <w:t xml:space="preserve">Al dar </w:t>
+            </w:r>
+            <w:proofErr w:type="spellStart"/>
+            <w:proofErr w:type="gramStart"/>
+            <w:r>
+              <w:rPr>
+                <w:rFonts w:ascii="Times New Roman" w:hAnsi="Times New Roman" w:cs="Times New Roman"/>
+                <w:sz w:val="24"/>
+                <w:szCs w:val="24"/>
+                <w:lang w:val="es-CO"/>
+              </w:rPr>
+              <w:t>click</w:t>
+            </w:r>
+            <w:proofErr w:type="spellEnd"/>
+            <w:proofErr w:type="gramEnd"/>
+            <w:r>
+              <w:rPr>
+                <w:rFonts w:ascii="Times New Roman" w:hAnsi="Times New Roman" w:cs="Times New Roman"/>
+                <w:sz w:val="24"/>
+                <w:szCs w:val="24"/>
+                <w:lang w:val="es-CO"/>
+              </w:rPr>
+              <w:t xml:space="preserve"> sobre most </w:t>
+            </w:r>
+            <w:proofErr w:type="spellStart"/>
+            <w:r>
+              <w:rPr>
+                <w:rFonts w:ascii="Times New Roman" w:hAnsi="Times New Roman" w:cs="Times New Roman"/>
+                <w:sz w:val="24"/>
+                <w:szCs w:val="24"/>
+                <w:lang w:val="es-CO"/>
+              </w:rPr>
+              <w:t>liked</w:t>
+            </w:r>
+            <w:proofErr w:type="spellEnd"/>
+            <w:r>
+              <w:rPr>
+                <w:rFonts w:ascii="Times New Roman" w:hAnsi="Times New Roman" w:cs="Times New Roman"/>
+                <w:sz w:val="24"/>
+                <w:szCs w:val="24"/>
+                <w:lang w:val="es-CO"/>
+              </w:rPr>
+              <w:t xml:space="preserve"> post se </w:t>
+            </w:r>
+            <w:proofErr w:type="spellStart"/>
+            <w:r>
+              <w:rPr>
+                <w:rFonts w:ascii="Times New Roman" w:hAnsi="Times New Roman" w:cs="Times New Roman"/>
+                <w:sz w:val="24"/>
+                <w:szCs w:val="24"/>
+                <w:lang w:val="es-CO"/>
+              </w:rPr>
+              <w:t>bede</w:t>
+            </w:r>
+            <w:proofErr w:type="spellEnd"/>
+            <w:r>
+              <w:rPr>
+                <w:rFonts w:ascii="Times New Roman" w:hAnsi="Times New Roman" w:cs="Times New Roman"/>
+                <w:sz w:val="24"/>
+                <w:szCs w:val="24"/>
+                <w:lang w:val="es-CO"/>
+              </w:rPr>
+              <w:t xml:space="preserve"> desplegar una lista la cual se podrá seleccionar cualquier opción.</w:t>
             </w:r>
           </w:p>
           <w:p>
@@ -4952,16 +5388,67 @@
                 <w:lang w:val="es-CO"/>
               </w:rPr>
               <w:lastRenderedPageBreak/>
-              <w:t>contiene información del post seleccionado, además, se podrá interactuar: dar like, comentar, compartir, ver comentarios, unlike</w:t>
-            </w:r>
-            <w:r>
-              <w:rPr>
-                <w:rFonts w:ascii="Times New Roman" w:hAnsi="Times New Roman" w:cs="Times New Roman"/>
-                <w:sz w:val="24"/>
-                <w:szCs w:val="24"/>
-                <w:lang w:val="es-CO"/>
-              </w:rPr>
-              <w:t>, dar like o unlike a comentarios de otras personas</w:t>
+              <w:t xml:space="preserve">contiene información del post seleccionado, además, se podrá interactuar: </w:t>
+            </w:r>
+            <w:proofErr w:type="gramStart"/>
+            <w:r>
+              <w:rPr>
+                <w:rFonts w:ascii="Times New Roman" w:hAnsi="Times New Roman" w:cs="Times New Roman"/>
+                <w:sz w:val="24"/>
+                <w:szCs w:val="24"/>
+                <w:lang w:val="es-CO"/>
+              </w:rPr>
+              <w:t>dar like</w:t>
+            </w:r>
+            <w:proofErr w:type="gramEnd"/>
+            <w:r>
+              <w:rPr>
+                <w:rFonts w:ascii="Times New Roman" w:hAnsi="Times New Roman" w:cs="Times New Roman"/>
+                <w:sz w:val="24"/>
+                <w:szCs w:val="24"/>
+                <w:lang w:val="es-CO"/>
+              </w:rPr>
+              <w:t xml:space="preserve">, comentar, compartir, ver comentarios, </w:t>
+            </w:r>
+            <w:proofErr w:type="spellStart"/>
+            <w:r>
+              <w:rPr>
+                <w:rFonts w:ascii="Times New Roman" w:hAnsi="Times New Roman" w:cs="Times New Roman"/>
+                <w:sz w:val="24"/>
+                <w:szCs w:val="24"/>
+                <w:lang w:val="es-CO"/>
+              </w:rPr>
+              <w:t>unlike</w:t>
+            </w:r>
+            <w:proofErr w:type="spellEnd"/>
+            <w:r>
+              <w:rPr>
+                <w:rFonts w:ascii="Times New Roman" w:hAnsi="Times New Roman" w:cs="Times New Roman"/>
+                <w:sz w:val="24"/>
+                <w:szCs w:val="24"/>
+                <w:lang w:val="es-CO"/>
+              </w:rPr>
+              <w:t xml:space="preserve">, dar like o </w:t>
+            </w:r>
+            <w:proofErr w:type="spellStart"/>
+            <w:r>
+              <w:rPr>
+                <w:rFonts w:ascii="Times New Roman" w:hAnsi="Times New Roman" w:cs="Times New Roman"/>
+                <w:sz w:val="24"/>
+                <w:szCs w:val="24"/>
+                <w:lang w:val="es-CO"/>
+              </w:rPr>
+              <w:t>unlike</w:t>
+            </w:r>
+            <w:proofErr w:type="spellEnd"/>
+            <w:r>
+              <w:rPr>
+                <w:rFonts w:ascii="Times New Roman" w:hAnsi="Times New Roman" w:cs="Times New Roman"/>
+                <w:sz w:val="24"/>
+                <w:szCs w:val="24"/>
+                <w:lang w:val="es-CO"/>
+              </w:rPr>
+              <w:t xml:space="preserve"> a comentarios de otras personas</w:t>
             </w:r>
           </w:p>
           <w:p>
@@ -5001,7 +5488,47 @@
                 <w:szCs w:val="24"/>
                 <w:lang w:val="es-CO"/>
               </w:rPr>
-              <w:t>Una vez en el modal, al dar like a este post  el color del heart (corazón) debe cambiar</w:t>
+              <w:t xml:space="preserve">Una vez en el modal, al dar like a este </w:t>
+            </w:r>
+            <w:proofErr w:type="gramStart"/>
+            <w:r>
+              <w:rPr>
+                <w:rFonts w:ascii="Times New Roman" w:hAnsi="Times New Roman" w:cs="Times New Roman"/>
+                <w:sz w:val="24"/>
+                <w:szCs w:val="24"/>
+                <w:lang w:val="es-CO"/>
+              </w:rPr>
+              <w:t>post  el</w:t>
+            </w:r>
+            <w:proofErr w:type="gramEnd"/>
+            <w:r>
+              <w:rPr>
+                <w:rFonts w:ascii="Times New Roman" w:hAnsi="Times New Roman" w:cs="Times New Roman"/>
+                <w:sz w:val="24"/>
+                <w:szCs w:val="24"/>
+                <w:lang w:val="es-CO"/>
+              </w:rPr>
+              <w:t xml:space="preserve"> color del </w:t>
+            </w:r>
+            <w:proofErr w:type="spellStart"/>
+            <w:r>
+              <w:rPr>
+                <w:rFonts w:ascii="Times New Roman" w:hAnsi="Times New Roman" w:cs="Times New Roman"/>
+                <w:sz w:val="24"/>
+                <w:szCs w:val="24"/>
+                <w:lang w:val="es-CO"/>
+              </w:rPr>
+              <w:t>heart</w:t>
+            </w:r>
+            <w:proofErr w:type="spellEnd"/>
+            <w:r>
+              <w:rPr>
+                <w:rFonts w:ascii="Times New Roman" w:hAnsi="Times New Roman" w:cs="Times New Roman"/>
+                <w:sz w:val="24"/>
+                <w:szCs w:val="24"/>
+                <w:lang w:val="es-CO"/>
+              </w:rPr>
+              <w:t xml:space="preserve"> (corazón) debe cambiar</w:t>
             </w:r>
           </w:p>
           <w:p>
@@ -5240,7 +5767,47 @@
           <w:szCs w:val="24"/>
           <w:lang w:val="es-CO"/>
         </w:rPr>
-        <w:t>Las suites de regresión se ejecutarán al final de cada Sprint (antes de la Revisión del Sprint), al realizarse un cambio o por solicitud de los Clientes, Product Owner y Project Manager.</w:t>
+        <w:t xml:space="preserve">Las suites de regresión se ejecutarán al final de cada Sprint (antes de la Revisión del Sprint), al realizarse un cambio o por solicitud de los Clientes, </w:t>
+      </w:r>
+      <w:proofErr w:type="spellStart"/>
+      <w:r>
+        <w:rPr>
+          <w:rFonts w:ascii="Times New Roman" w:hAnsi="Times New Roman" w:cs="Times New Roman"/>
+          <w:sz w:val="24"/>
+          <w:szCs w:val="24"/>
+          <w:lang w:val="es-CO"/>
+        </w:rPr>
+        <w:t>Product</w:t>
+      </w:r>
+      <w:proofErr w:type="spellEnd"/>
+      <w:r>
+        <w:rPr>
+          <w:rFonts w:ascii="Times New Roman" w:hAnsi="Times New Roman" w:cs="Times New Roman"/>
+          <w:sz w:val="24"/>
+          <w:szCs w:val="24"/>
+          <w:lang w:val="es-CO"/>
+        </w:rPr>
+        <w:t xml:space="preserve"> </w:t>
+      </w:r>
+      <w:proofErr w:type="spellStart"/>
+      <w:r>
+        <w:rPr>
+          <w:rFonts w:ascii="Times New Roman" w:hAnsi="Times New Roman" w:cs="Times New Roman"/>
+          <w:sz w:val="24"/>
+          <w:szCs w:val="24"/>
+          <w:lang w:val="es-CO"/>
+        </w:rPr>
+        <w:t>Owner</w:t>
+      </w:r>
+      <w:proofErr w:type="spellEnd"/>
+      <w:r>
+        <w:rPr>
+          <w:rFonts w:ascii="Times New Roman" w:hAnsi="Times New Roman" w:cs="Times New Roman"/>
+          <w:sz w:val="24"/>
+          <w:szCs w:val="24"/>
+          <w:lang w:val="es-CO"/>
+        </w:rPr>
+        <w:t xml:space="preserve"> y Project Manager.</w:t>
       </w:r>
     </w:p>
     <w:p>
@@ -5289,6 +5856,7 @@
         </w:rPr>
         <w:t xml:space="preserve">El Reporte automático de pruebas se obtendrá a través de </w:t>
       </w:r>
+      <w:proofErr w:type="spellStart"/>
       <w:r>
         <w:rPr>
           <w:rFonts w:ascii="Times New Roman" w:hAnsi="Times New Roman" w:cs="Times New Roman"/>
@@ -5298,6 +5866,7 @@
         </w:rPr>
         <w:t>cucumber</w:t>
       </w:r>
+      <w:proofErr w:type="spellEnd"/>
       <w:r>
         <w:rPr>
           <w:rFonts w:ascii="Times New Roman" w:hAnsi="Times New Roman" w:cs="Times New Roman"/>
@@ -5329,29 +5898,19 @@
           <w:lang w:val="es-CO"/>
         </w:rPr>
       </w:pPr>
-    </w:p>
-    <w:p>
-      <w:pPr>
-        <w:spacing w:line="360" w:lineRule="auto"/>
-        <w:jc w:val="both"/>
-        <w:rPr>
-          <w:rFonts w:ascii="Times New Roman" w:hAnsi="Times New Roman" w:cs="Times New Roman"/>
-          <w:sz w:val="24"/>
-          <w:szCs w:val="24"/>
-        </w:rPr>
-      </w:pPr>
-      <w:r>
-        <w:rPr>
-          <w:rFonts w:ascii="Times New Roman" w:hAnsi="Times New Roman" w:cs="Times New Roman"/>
-          <w:sz w:val="24"/>
-          <w:szCs w:val="24"/>
+      <w:r>
+        <w:rPr>
+          <w:rFonts w:ascii="Times New Roman" w:hAnsi="Times New Roman" w:cs="Times New Roman"/>
+          <w:sz w:val="24"/>
+          <w:szCs w:val="24"/>
+          <w:lang w:val="es-CO"/>
         </w:rPr>
         <w:lastRenderedPageBreak/>
         <w:drawing>
-          <wp:inline distT="0" distB="0" distL="0" distR="0" wp14:anchorId="2BB553C4" wp14:editId="6846CCDD">
-            <wp:extent cx="5943600" cy="2405380"/>
-            <wp:effectExtent l="0" t="0" r="0" b="0"/>
-            <wp:docPr id="9" name="Imagen 9" descr="Interfaz de usuario gráfica, Aplicación, Correo electrónico&#10;&#10;Descripción generada automáticamente"/>
+          <wp:inline distT="0" distB="0" distL="0" distR="0" wp14:anchorId="42888C2C" wp14:editId="618B5E66">
+            <wp:extent cx="5943600" cy="2108835"/>
+            <wp:effectExtent l="0" t="0" r="0" b="5715"/>
+            <wp:docPr id="3" name="Imagen 3" descr="Interfaz de usuario gráfica, Aplicación, Correo electrónico, Teams&#10;&#10;Descripción generada automáticamente"/>
             <wp:cNvGraphicFramePr>
               <a:graphicFrameLocks xmlns:a="http://schemas.openxmlformats.org/drawingml/2006/main" noChangeAspect="1"/>
             </wp:cNvGraphicFramePr>
@@ -5359,7 +5918,7 @@
               <a:graphicData uri="http://schemas.openxmlformats.org/drawingml/2006/picture">
                 <pic:pic xmlns:pic="http://schemas.openxmlformats.org/drawingml/2006/picture">
                   <pic:nvPicPr>
-                    <pic:cNvPr id="9" name="Imagen 9" descr="Interfaz de usuario gráfica, Aplicación, Correo electrónico&#10;&#10;Descripción generada automáticamente"/>
+                    <pic:cNvPr id="3" name="Imagen 3" descr="Interfaz de usuario gráfica, Aplicación, Correo electrónico, Teams&#10;&#10;Descripción generada automáticamente"/>
                     <pic:cNvPicPr/>
                   </pic:nvPicPr>
                   <pic:blipFill>
@@ -5371,7 +5930,7 @@
                   <pic:spPr>
                     <a:xfrm>
                       <a:off x="0" y="0"/>
-                      <a:ext cx="5943600" cy="2405380"/>
+                      <a:ext cx="5943600" cy="2108835"/>
                     </a:xfrm>
                     <a:prstGeom prst="rect">
                       <a:avLst/>
@@ -5386,6 +5945,17 @@
     </w:p>
     <w:p>
       <w:pPr>
+        <w:jc w:val="both"/>
+        <w:rPr>
+          <w:rFonts w:ascii="Times New Roman" w:hAnsi="Times New Roman" w:cs="Times New Roman"/>
+          <w:sz w:val="24"/>
+          <w:szCs w:val="24"/>
+          <w:lang w:val="es-CO"/>
+        </w:rPr>
+      </w:pPr>
+    </w:p>
+    <w:p>
+      <w:pPr>
         <w:spacing w:line="360" w:lineRule="auto"/>
         <w:jc w:val="both"/>
         <w:rPr>
@@ -5401,10 +5971,10 @@
           <w:szCs w:val="24"/>
         </w:rPr>
         <w:drawing>
-          <wp:inline distT="0" distB="0" distL="0" distR="0" wp14:anchorId="45A76B8D" wp14:editId="0099838A">
-            <wp:extent cx="5943600" cy="3218180"/>
-            <wp:effectExtent l="0" t="0" r="0" b="1270"/>
-            <wp:docPr id="7" name="Imagen 7" descr="Interfaz de usuario gráfica, Texto, Aplicación, Correo electrónico&#10;&#10;Descripción generada automáticamente"/>
+          <wp:inline distT="0" distB="0" distL="0" distR="0" wp14:anchorId="5E6B4441" wp14:editId="10AA0C0F">
+            <wp:extent cx="5943600" cy="2983230"/>
+            <wp:effectExtent l="0" t="0" r="0" b="7620"/>
+            <wp:docPr id="4" name="Imagen 4" descr="Interfaz de usuario gráfica, Texto, Aplicación, Correo electrónico&#10;&#10;Descripción generada automáticamente"/>
             <wp:cNvGraphicFramePr>
               <a:graphicFrameLocks xmlns:a="http://schemas.openxmlformats.org/drawingml/2006/main" noChangeAspect="1"/>
             </wp:cNvGraphicFramePr>
@@ -5412,7 +5982,7 @@
               <a:graphicData uri="http://schemas.openxmlformats.org/drawingml/2006/picture">
                 <pic:pic xmlns:pic="http://schemas.openxmlformats.org/drawingml/2006/picture">
                   <pic:nvPicPr>
-                    <pic:cNvPr id="7" name="Imagen 7" descr="Interfaz de usuario gráfica, Texto, Aplicación, Correo electrónico&#10;&#10;Descripción generada automáticamente"/>
+                    <pic:cNvPr id="4" name="Imagen 4" descr="Interfaz de usuario gráfica, Texto, Aplicación, Correo electrónico&#10;&#10;Descripción generada automáticamente"/>
                     <pic:cNvPicPr/>
                   </pic:nvPicPr>
                   <pic:blipFill>
@@ -5424,7 +5994,7 @@
                   <pic:spPr>
                     <a:xfrm>
                       <a:off x="0" y="0"/>
-                      <a:ext cx="5943600" cy="3218180"/>
+                      <a:ext cx="5943600" cy="2983230"/>
                     </a:xfrm>
                     <a:prstGeom prst="rect">
                       <a:avLst/>
@@ -5464,12 +6034,11 @@
           <w:sz w:val="24"/>
           <w:szCs w:val="24"/>
         </w:rPr>
-        <w:lastRenderedPageBreak/>
         <w:drawing>
-          <wp:inline distT="0" distB="0" distL="0" distR="0" wp14:anchorId="58746FD7" wp14:editId="50CAE5A3">
-            <wp:extent cx="5943600" cy="2852420"/>
-            <wp:effectExtent l="0" t="0" r="0" b="5080"/>
-            <wp:docPr id="8" name="Imagen 8" descr="Interfaz de usuario gráfica, Texto, Aplicación, Correo electrónico&#10;&#10;Descripción generada automáticamente"/>
+          <wp:inline distT="0" distB="0" distL="0" distR="0" wp14:anchorId="21F44A90" wp14:editId="19BE1BD9">
+            <wp:extent cx="5943600" cy="2101850"/>
+            <wp:effectExtent l="0" t="0" r="0" b="0"/>
+            <wp:docPr id="5" name="Imagen 5" descr="Interfaz de usuario gráfica, Texto, Aplicación, Correo electrónico&#10;&#10;Descripción generada automáticamente"/>
             <wp:cNvGraphicFramePr>
               <a:graphicFrameLocks xmlns:a="http://schemas.openxmlformats.org/drawingml/2006/main" noChangeAspect="1"/>
             </wp:cNvGraphicFramePr>
@@ -5477,7 +6046,7 @@
               <a:graphicData uri="http://schemas.openxmlformats.org/drawingml/2006/picture">
                 <pic:pic xmlns:pic="http://schemas.openxmlformats.org/drawingml/2006/picture">
                   <pic:nvPicPr>
-                    <pic:cNvPr id="8" name="Imagen 8" descr="Interfaz de usuario gráfica, Texto, Aplicación, Correo electrónico&#10;&#10;Descripción generada automáticamente"/>
+                    <pic:cNvPr id="5" name="Imagen 5" descr="Interfaz de usuario gráfica, Texto, Aplicación, Correo electrónico&#10;&#10;Descripción generada automáticamente"/>
                     <pic:cNvPicPr/>
                   </pic:nvPicPr>
                   <pic:blipFill>
@@ -5489,7 +6058,7 @@
                   <pic:spPr>
                     <a:xfrm>
                       <a:off x="0" y="0"/>
-                      <a:ext cx="5943600" cy="2852420"/>
+                      <a:ext cx="5943600" cy="2101850"/>
                     </a:xfrm>
                     <a:prstGeom prst="rect">
                       <a:avLst/>
@@ -5501,6 +6070,50 @@
           </wp:inline>
         </w:drawing>
       </w:r>
+    </w:p>
+    <w:p>
+      <w:pPr>
+        <w:spacing w:line="360" w:lineRule="auto"/>
+        <w:jc w:val="both"/>
+        <w:rPr>
+          <w:rFonts w:ascii="Times New Roman" w:hAnsi="Times New Roman" w:cs="Times New Roman"/>
+          <w:sz w:val="24"/>
+          <w:szCs w:val="24"/>
+        </w:rPr>
+      </w:pPr>
+    </w:p>
+    <w:p>
+      <w:pPr>
+        <w:spacing w:line="360" w:lineRule="auto"/>
+        <w:jc w:val="both"/>
+        <w:rPr>
+          <w:rFonts w:ascii="Times New Roman" w:hAnsi="Times New Roman" w:cs="Times New Roman"/>
+          <w:sz w:val="24"/>
+          <w:szCs w:val="24"/>
+        </w:rPr>
+      </w:pPr>
+    </w:p>
+    <w:p>
+      <w:pPr>
+        <w:spacing w:line="360" w:lineRule="auto"/>
+        <w:jc w:val="both"/>
+        <w:rPr>
+          <w:rFonts w:ascii="Times New Roman" w:hAnsi="Times New Roman" w:cs="Times New Roman"/>
+          <w:sz w:val="24"/>
+          <w:szCs w:val="24"/>
+        </w:rPr>
+      </w:pPr>
+    </w:p>
+    <w:p>
+      <w:pPr>
+        <w:spacing w:line="360" w:lineRule="auto"/>
+        <w:jc w:val="both"/>
+        <w:rPr>
+          <w:rFonts w:ascii="Times New Roman" w:hAnsi="Times New Roman" w:cs="Times New Roman"/>
+          <w:sz w:val="24"/>
+          <w:szCs w:val="24"/>
+        </w:rPr>
+      </w:pPr>
     </w:p>
     <w:sectPr>
       <w:pgSz w:w="12240" w:h="15840"/>
@@ -5636,6 +6249,95 @@
     </w:lvl>
   </w:abstractNum>
   <w:abstractNum w:abstractNumId="1" w15:restartNumberingAfterBreak="0">
+    <w:nsid w:val="308523D4"/>
+    <w:multiLevelType w:val="hybridMultilevel"/>
+    <w:tmpl w:val="0590CC0E"/>
+    <w:lvl w:ilvl="0" w:tplc="240A000F">
+      <w:start w:val="1"/>
+      <w:numFmt w:val="decimal"/>
+      <w:lvlText w:val="%1."/>
+      <w:lvlJc w:val="left"/>
+      <w:pPr>
+        <w:ind w:left="720" w:hanging="360"/>
+      </w:pPr>
+      <w:rPr>
+        <w:rFonts w:hint="default"/>
+      </w:rPr>
+    </w:lvl>
+    <w:lvl w:ilvl="1" w:tplc="240A0019" w:tentative="1">
+      <w:start w:val="1"/>
+      <w:numFmt w:val="lowerLetter"/>
+      <w:lvlText w:val="%2."/>
+      <w:lvlJc w:val="left"/>
+      <w:pPr>
+        <w:ind w:left="1440" w:hanging="360"/>
+      </w:pPr>
+    </w:lvl>
+    <w:lvl w:ilvl="2" w:tplc="240A001B" w:tentative="1">
+      <w:start w:val="1"/>
+      <w:numFmt w:val="lowerRoman"/>
+      <w:lvlText w:val="%3."/>
+      <w:lvlJc w:val="right"/>
+      <w:pPr>
+        <w:ind w:left="2160" w:hanging="180"/>
+      </w:pPr>
+    </w:lvl>
+    <w:lvl w:ilvl="3" w:tplc="240A000F" w:tentative="1">
+      <w:start w:val="1"/>
+      <w:numFmt w:val="decimal"/>
+      <w:lvlText w:val="%4."/>
+      <w:lvlJc w:val="left"/>
+      <w:pPr>
+        <w:ind w:left="2880" w:hanging="360"/>
+      </w:pPr>
+    </w:lvl>
+    <w:lvl w:ilvl="4" w:tplc="240A0019" w:tentative="1">
+      <w:start w:val="1"/>
+      <w:numFmt w:val="lowerLetter"/>
+      <w:lvlText w:val="%5."/>
+      <w:lvlJc w:val="left"/>
+      <w:pPr>
+        <w:ind w:left="3600" w:hanging="360"/>
+      </w:pPr>
+    </w:lvl>
+    <w:lvl w:ilvl="5" w:tplc="240A001B" w:tentative="1">
+      <w:start w:val="1"/>
+      <w:numFmt w:val="lowerRoman"/>
+      <w:lvlText w:val="%6."/>
+      <w:lvlJc w:val="right"/>
+      <w:pPr>
+        <w:ind w:left="4320" w:hanging="180"/>
+      </w:pPr>
+    </w:lvl>
+    <w:lvl w:ilvl="6" w:tplc="240A000F" w:tentative="1">
+      <w:start w:val="1"/>
+      <w:numFmt w:val="decimal"/>
+      <w:lvlText w:val="%7."/>
+      <w:lvlJc w:val="left"/>
+      <w:pPr>
+        <w:ind w:left="5040" w:hanging="360"/>
+      </w:pPr>
+    </w:lvl>
+    <w:lvl w:ilvl="7" w:tplc="240A0019" w:tentative="1">
+      <w:start w:val="1"/>
+      <w:numFmt w:val="lowerLetter"/>
+      <w:lvlText w:val="%8."/>
+      <w:lvlJc w:val="left"/>
+      <w:pPr>
+        <w:ind w:left="5760" w:hanging="360"/>
+      </w:pPr>
+    </w:lvl>
+    <w:lvl w:ilvl="8" w:tplc="240A001B" w:tentative="1">
+      <w:start w:val="1"/>
+      <w:numFmt w:val="lowerRoman"/>
+      <w:lvlText w:val="%9."/>
+      <w:lvlJc w:val="right"/>
+      <w:pPr>
+        <w:ind w:left="6480" w:hanging="180"/>
+      </w:pPr>
+    </w:lvl>
+  </w:abstractNum>
+  <w:abstractNum w:abstractNumId="2" w15:restartNumberingAfterBreak="0">
     <w:nsid w:val="475C5BF7"/>
     <w:multiLevelType w:val="multilevel"/>
     <w:tmpl w:val="D90C2BDE"/>
@@ -5756,7 +6458,7 @@
       </w:rPr>
     </w:lvl>
   </w:abstractNum>
-  <w:abstractNum w:abstractNumId="2" w15:restartNumberingAfterBreak="0">
+  <w:abstractNum w:abstractNumId="3" w15:restartNumberingAfterBreak="0">
     <w:nsid w:val="51AB4D82"/>
     <w:multiLevelType w:val="multilevel"/>
     <w:tmpl w:val="8BCA5024"/>
@@ -5870,12 +6572,15 @@
     </w:lvl>
   </w:abstractNum>
   <w:num w:numId="1">
-    <w:abstractNumId w:val="2"/>
+    <w:abstractNumId w:val="3"/>
   </w:num>
   <w:num w:numId="2">
     <w:abstractNumId w:val="0"/>
   </w:num>
   <w:num w:numId="3">
+    <w:abstractNumId w:val="2"/>
+  </w:num>
+  <w:num w:numId="4">
     <w:abstractNumId w:val="1"/>
   </w:num>
 </w:numbering>
@@ -6395,6 +7100,7 @@
   <w:style w:type="character" w:default="1" w:styleId="Fuentedeprrafopredeter">
     <w:name w:val="Default Paragraph Font"/>
     <w:uiPriority w:val="1"/>
+    <w:semiHidden/>
     <w:unhideWhenUsed/>
   </w:style>
   <w:style w:type="table" w:default="1" w:styleId="Tablanormal">

</xml_diff>